<commit_message>
Adding work history, adding polykey.com to projects
</commit_message>
<xml_diff>
--- a/Resume Updated.docx
+++ b/Resume Updated.docx
@@ -744,30 +744,14 @@
           <w:rFonts w:ascii="Garamond" w:hAnsi="Garamond"/>
           <w:color w:val="auto"/>
         </w:rPr>
-        <w:t xml:space="preserve">Intrusion Detection </w:t>
-      </w:r>
-      <w:proofErr w:type="gramStart"/>
-      <w:r>
-        <w:rPr>
-          <w:rFonts w:ascii="Garamond" w:hAnsi="Garamond"/>
-          <w:color w:val="auto"/>
-        </w:rPr>
-        <w:t xml:space="preserve">– </w:t>
-      </w:r>
-      <w:r>
-        <w:rPr>
-          <w:rFonts w:ascii="Garamond" w:hAnsi="Garamond"/>
-          <w:color w:val="auto"/>
-        </w:rPr>
-        <w:t xml:space="preserve"> A</w:t>
-      </w:r>
-      <w:proofErr w:type="gramEnd"/>
-      <w:r>
-        <w:rPr>
-          <w:rFonts w:ascii="Garamond" w:hAnsi="Garamond"/>
-          <w:color w:val="auto"/>
-        </w:rPr>
-        <w:t xml:space="preserve"> Python-based system that uses machine learning techniques to detect and classify network intrusions or anomalous activities.</w:t>
+        <w:t xml:space="preserve">Intrusion Detection – </w:t>
+      </w:r>
+      <w:r>
+        <w:rPr>
+          <w:rFonts w:ascii="Garamond" w:hAnsi="Garamond"/>
+          <w:color w:val="auto"/>
+        </w:rPr>
+        <w:t xml:space="preserve"> A Python-based system that uses machine learning techniques to detect and classify network intrusions or anomalous activities.</w:t>
       </w:r>
     </w:p>
     <w:p>
@@ -862,15 +846,7 @@
           <w:rFonts w:ascii="Garamond" w:hAnsi="Garamond"/>
           <w:color w:val="auto"/>
         </w:rPr>
-        <w:t xml:space="preserve"> Loyalty Management System </w:t>
-      </w:r>
-      <w:proofErr w:type="gramStart"/>
-      <w:r>
-        <w:rPr>
-          <w:rFonts w:ascii="Garamond" w:hAnsi="Garamond"/>
-          <w:color w:val="auto"/>
-        </w:rPr>
-        <w:t xml:space="preserve">– </w:t>
+        <w:t xml:space="preserve"> Loyalty Management System – </w:t>
       </w:r>
       <w:r>
         <w:rPr>
@@ -891,15 +867,7 @@
           <w:rFonts w:ascii="Garamond" w:hAnsi="Garamond"/>
           <w:color w:val="auto"/>
         </w:rPr>
-        <w:t>reating</w:t>
-      </w:r>
-      <w:proofErr w:type="gramEnd"/>
-      <w:r>
-        <w:rPr>
-          <w:rFonts w:ascii="Garamond" w:hAnsi="Garamond"/>
-          <w:color w:val="auto"/>
-        </w:rPr>
-        <w:t xml:space="preserve"> a system to manage customer loyalty programs, featuring frequent flyer points, rewards, and various ways to earn and redeem points, using technologies like HTML, CSS, JavaScript, Node.JS, and PHP.</w:t>
+        <w:t>reating a system to manage customer loyalty programs, featuring frequent flyer points, rewards, and various ways to earn and redeem points, using technologies like HTML, CSS, JavaScript, Node.JS, and PHP.</w:t>
       </w:r>
     </w:p>
     <w:p>
@@ -922,71 +890,8 @@
         </w:rPr>
         <w:t>Founder of UOW Chess Club.</w:t>
       </w:r>
-    </w:p>
-    <w:p>
-      <w:pPr>
-        <w:pStyle w:val="Default"/>
-        <w:numPr>
-          <w:ilvl w:val="0"/>
-          <w:numId w:val="11"/>
-        </w:numPr>
-        <w:spacing w:line="252" w:lineRule="auto"/>
-        <w:rPr>
-          <w:rFonts w:ascii="Garamond" w:hAnsi="Garamond"/>
-          <w:color w:val="auto"/>
-        </w:rPr>
-      </w:pPr>
-      <w:r>
-        <w:rPr>
-          <w:rFonts w:ascii="Garamond" w:hAnsi="Garamond"/>
-          <w:color w:val="auto"/>
-        </w:rPr>
-        <w:t xml:space="preserve">Academic Record Verification - </w:t>
-      </w:r>
-      <w:hyperlink r:id="rId9" w:history="1">
-        <w:r>
-          <w:rPr>
-            <w:rStyle w:val="Hyperlink"/>
-            <w:rFonts w:ascii="Garamond" w:hAnsi="Garamond"/>
-          </w:rPr>
-          <w:t>Click Here</w:t>
-        </w:r>
-      </w:hyperlink>
-      <w:r>
-        <w:rPr>
-          <w:rFonts w:ascii="Garamond" w:hAnsi="Garamond"/>
-          <w:color w:val="auto"/>
-        </w:rPr>
-        <w:t xml:space="preserve"> –</w:t>
-      </w:r>
-      <w:r>
-        <w:rPr>
-          <w:rFonts w:ascii="Garamond" w:hAnsi="Garamond"/>
-          <w:color w:val="auto"/>
-        </w:rPr>
-        <w:t xml:space="preserve"> </w:t>
-      </w:r>
-      <w:r>
-        <w:rPr>
-          <w:rFonts w:ascii="Garamond" w:hAnsi="Garamond"/>
-          <w:color w:val="auto"/>
-        </w:rPr>
-        <w:t xml:space="preserve">Verification Code - </w:t>
-      </w:r>
-      <w:proofErr w:type="spellStart"/>
-      <w:r>
-        <w:rPr>
-          <w:rFonts w:ascii="Arial" w:hAnsi="Arial" w:cs="Arial"/>
-          <w:b/>
-          <w:bCs/>
-          <w:color w:val="46464E"/>
-          <w:sz w:val="21"/>
-          <w:szCs w:val="21"/>
-          <w:shd w:val="clear" w:color="auto" w:fill="FFFFFF"/>
-        </w:rPr>
-        <w:t>zfutopq</w:t>
-      </w:r>
-      <w:proofErr w:type="spellEnd"/>
+      <w:bookmarkStart w:id="1" w:name="_GoBack"/>
+      <w:bookmarkEnd w:id="1"/>
     </w:p>
     <w:p>
       <w:pPr>
@@ -1017,21 +922,6 @@
           <w:color w:val="auto"/>
         </w:rPr>
       </w:pPr>
-    </w:p>
-    <w:p>
-      <w:pPr>
-        <w:pStyle w:val="Default"/>
-        <w:pBdr>
-          <w:bottom w:val="single" w:sz="6" w:space="1" w:color="auto"/>
-        </w:pBdr>
-        <w:spacing w:line="252" w:lineRule="auto"/>
-        <w:rPr>
-          <w:rFonts w:ascii="Garamond" w:hAnsi="Garamond"/>
-          <w:b/>
-          <w:bCs/>
-          <w:color w:val="auto"/>
-        </w:rPr>
-      </w:pPr>
       <w:r>
         <w:rPr>
           <w:rFonts w:ascii="Garamond" w:hAnsi="Garamond"/>
@@ -1181,43 +1071,14 @@
         </w:rPr>
         <w:t xml:space="preserve">  </w:t>
       </w:r>
-      <w:bookmarkStart w:id="1" w:name="_GoBack"/>
-      <w:bookmarkEnd w:id="1"/>
-      <w:r>
-        <w:rPr>
-          <w:rFonts w:ascii="Garamond" w:hAnsi="Garamond"/>
-          <w:b/>
-          <w:bCs/>
-          <w:color w:val="auto"/>
-        </w:rPr>
-        <w:t xml:space="preserve">  </w:t>
-      </w:r>
-      <w:r>
-        <w:rPr>
-          <w:rFonts w:ascii="Garamond" w:hAnsi="Garamond"/>
-          <w:b/>
-          <w:bCs/>
-          <w:color w:val="auto"/>
-        </w:rPr>
-        <w:t>Aug</w:t>
-      </w:r>
-      <w:r>
-        <w:rPr>
-          <w:rFonts w:ascii="Garamond" w:hAnsi="Garamond"/>
-          <w:b/>
-          <w:bCs/>
-          <w:color w:val="auto"/>
-        </w:rPr>
-        <w:t xml:space="preserve"> 2023-</w:t>
-      </w:r>
-      <w:r>
-        <w:rPr>
-          <w:rFonts w:ascii="Garamond" w:hAnsi="Garamond"/>
-          <w:b/>
-          <w:bCs/>
-          <w:color w:val="auto"/>
-        </w:rPr>
-        <w:t>Present</w:t>
+      <w:r>
+        <w:rPr>
+          <w:rFonts w:ascii="Garamond" w:hAnsi="Garamond"/>
+          <w:b/>
+          <w:bCs/>
+          <w:color w:val="auto"/>
+        </w:rPr>
+        <w:t xml:space="preserve">  Aug 2023-Present</w:t>
       </w:r>
     </w:p>
     <w:p>
@@ -1238,16 +1099,7 @@
           <w:i/>
           <w:color w:val="auto"/>
         </w:rPr>
-        <w:t xml:space="preserve">Software Engineer    </w:t>
-      </w:r>
-      <w:r>
-        <w:rPr>
-          <w:rFonts w:ascii="Garamond" w:hAnsi="Garamond"/>
-          <w:bCs/>
-          <w:i/>
-          <w:color w:val="auto"/>
-        </w:rPr>
-        <w:t xml:space="preserve">   </w:t>
+        <w:t xml:space="preserve">Software Engineer       </w:t>
       </w:r>
       <w:r>
         <w:rPr>
@@ -1338,34 +1190,7 @@
           <w:i/>
           <w:color w:val="auto"/>
         </w:rPr>
-        <w:t xml:space="preserve">  </w:t>
-      </w:r>
-      <w:r>
-        <w:rPr>
-          <w:rFonts w:ascii="Garamond" w:hAnsi="Garamond"/>
-          <w:bCs/>
-          <w:i/>
-          <w:color w:val="auto"/>
-        </w:rPr>
-        <w:t xml:space="preserve">         </w:t>
-      </w:r>
-      <w:r>
-        <w:rPr>
-          <w:rFonts w:ascii="Garamond" w:hAnsi="Garamond"/>
-          <w:bCs/>
-          <w:i/>
-          <w:color w:val="auto"/>
-        </w:rPr>
-        <w:t xml:space="preserve"> </w:t>
-      </w:r>
-      <w:r>
-        <w:rPr>
-          <w:rFonts w:ascii="Garamond" w:hAnsi="Garamond"/>
-          <w:bCs/>
-          <w:i/>
-          <w:color w:val="auto"/>
-        </w:rPr>
-        <w:t xml:space="preserve">           </w:t>
+        <w:t xml:space="preserve">                       </w:t>
       </w:r>
       <w:r>
         <w:rPr>
@@ -1374,16 +1199,7 @@
           <w:iCs/>
           <w:color w:val="auto"/>
         </w:rPr>
-        <w:t>Sydney</w:t>
-      </w:r>
-      <w:r>
-        <w:rPr>
-          <w:rFonts w:ascii="Garamond" w:hAnsi="Garamond"/>
-          <w:i/>
-          <w:iCs/>
-          <w:color w:val="auto"/>
-        </w:rPr>
-        <w:t>, NSW</w:t>
+        <w:t>Sydney, NSW</w:t>
       </w:r>
     </w:p>
     <w:p>
@@ -1405,14 +1221,7 @@
           <w:rFonts w:ascii="Garamond" w:hAnsi="Garamond"/>
           <w:bCs/>
         </w:rPr>
-        <w:t>Involved in a JavaScript retool consulting project, collaborating with team members to analyze and implement modern JavaScript frameworks</w:t>
-      </w:r>
-      <w:r>
-        <w:rPr>
-          <w:rFonts w:ascii="Garamond" w:hAnsi="Garamond"/>
-          <w:bCs/>
-        </w:rPr>
-        <w:t>.</w:t>
+        <w:t>Involved in a JavaScript retool consulting project, collaborating with team members to analyze and implement modern JavaScript frameworks.</w:t>
       </w:r>
     </w:p>
     <w:p>
@@ -1874,7 +1683,6 @@
           <w:rFonts w:ascii="Garamond" w:hAnsi="Garamond"/>
           <w:bCs/>
         </w:rPr>
-        <w:lastRenderedPageBreak/>
         <w:t>Provided homework assistance using specific curriculum and materials.</w:t>
       </w:r>
     </w:p>
@@ -1896,7 +1704,15 @@
           <w:rFonts w:ascii="Garamond" w:hAnsi="Garamond"/>
           <w:bCs/>
         </w:rPr>
-        <w:t>Enabled underachieving students to reach target attainment levels by providing individualized coaching and activities.</w:t>
+        <w:t xml:space="preserve">Enabled underachieving students to reach target attainment levels by providing individualized coaching and </w:t>
+      </w:r>
+      <w:r>
+        <w:rPr>
+          <w:rFonts w:ascii="Garamond" w:hAnsi="Garamond"/>
+          <w:bCs/>
+        </w:rPr>
+        <w:lastRenderedPageBreak/>
+        <w:t>activities.</w:t>
       </w:r>
     </w:p>
     <w:p>
@@ -2811,7 +2627,7 @@
         </w:rPr>
         <w:t xml:space="preserve">Sine Waves Music - </w:t>
       </w:r>
-      <w:hyperlink r:id="rId10" w:history="1">
+      <w:hyperlink r:id="rId9" w:history="1">
         <w:r>
           <w:rPr>
             <w:rFonts w:ascii="Garamond" w:hAnsi="Garamond"/>
@@ -2999,7 +2815,7 @@
       </w:pPr>
     </w:p>
     <w:sectPr>
-      <w:footerReference w:type="default" r:id="rId11"/>
+      <w:footerReference w:type="default" r:id="rId10"/>
       <w:pgSz w:w="12240" w:h="15840"/>
       <w:pgMar w:top="630" w:right="720" w:bottom="414" w:left="720" w:header="720" w:footer="342" w:gutter="0"/>
       <w:cols w:space="720"/>
@@ -6133,7 +5949,7 @@
 </file>
 
 <file path=customXml/itemProps1.xml><?xml version="1.0" encoding="utf-8"?>
-<ds:datastoreItem xmlns:ds="http://schemas.openxmlformats.org/officeDocument/2006/customXml" ds:itemID="{4FD3DE12-D5BF-4C2C-B20D-EDA03C32BF83}">
+<ds:datastoreItem xmlns:ds="http://schemas.openxmlformats.org/officeDocument/2006/customXml" ds:itemID="{AD970F18-BFD2-41D5-84D4-8CDC5ED08EC8}">
   <ds:schemaRefs>
     <ds:schemaRef ds:uri="http://schemas.openxmlformats.org/officeDocument/2006/bibliography"/>
   </ds:schemaRefs>

</xml_diff>

<commit_message>
chore: update resume doc and resume pdf
</commit_message>
<xml_diff>
--- a/Resume Updated.docx
+++ b/Resume Updated.docx
@@ -393,6 +393,8 @@
           <w:color w:val="000000" w:themeColor="text1"/>
         </w:rPr>
       </w:pPr>
+      <w:bookmarkStart w:id="0" w:name="_GoBack"/>
+      <w:bookmarkEnd w:id="0"/>
       <w:r>
         <w:rPr>
           <w:rFonts w:ascii="Garamond" w:hAnsi="Garamond"/>
@@ -630,7 +632,7 @@
         <w:tab/>
         <w:t xml:space="preserve">                     </w:t>
       </w:r>
-      <w:bookmarkStart w:id="0" w:name="_Hlk140804776"/>
+      <w:bookmarkStart w:id="1" w:name="_Hlk140804776"/>
       <w:r>
         <w:rPr>
           <w:rFonts w:ascii="Garamond" w:hAnsi="Garamond"/>
@@ -640,7 +642,7 @@
         </w:rPr>
         <w:t>Wollongong, NSW</w:t>
       </w:r>
-      <w:bookmarkEnd w:id="0"/>
+      <w:bookmarkEnd w:id="1"/>
     </w:p>
     <w:p>
       <w:pPr>
@@ -890,8 +892,6 @@
         </w:rPr>
         <w:t>Founder of UOW Chess Club.</w:t>
       </w:r>
-      <w:bookmarkStart w:id="1" w:name="_GoBack"/>
-      <w:bookmarkEnd w:id="1"/>
     </w:p>
     <w:p>
       <w:pPr>
@@ -941,9 +941,6 @@
           <w:b/>
           <w:bCs/>
           <w:color w:val="auto"/>
-          <w:sz w:val="12"/>
-          <w:szCs w:val="12"/>
-          <w:u w:val="single"/>
         </w:rPr>
       </w:pPr>
     </w:p>
@@ -956,9 +953,108 @@
           <w:b/>
           <w:bCs/>
           <w:color w:val="auto"/>
-          <w:sz w:val="20"/>
-        </w:rPr>
-      </w:pPr>
+        </w:rPr>
+      </w:pPr>
+      <w:r>
+        <w:rPr>
+          <w:rFonts w:ascii="Garamond" w:hAnsi="Garamond"/>
+          <w:b/>
+          <w:bCs/>
+          <w:color w:val="auto"/>
+        </w:rPr>
+        <w:t xml:space="preserve">Cummins  </w:t>
+      </w:r>
+      <w:r>
+        <w:rPr>
+          <w:rFonts w:ascii="Garamond" w:hAnsi="Garamond"/>
+          <w:b/>
+          <w:bCs/>
+          <w:color w:val="auto"/>
+        </w:rPr>
+        <w:t xml:space="preserve">                      </w:t>
+      </w:r>
+      <w:r>
+        <w:rPr>
+          <w:rFonts w:ascii="Garamond" w:hAnsi="Garamond"/>
+          <w:b/>
+          <w:bCs/>
+          <w:color w:val="auto"/>
+        </w:rPr>
+        <w:tab/>
+      </w:r>
+      <w:r>
+        <w:rPr>
+          <w:rFonts w:ascii="Garamond" w:hAnsi="Garamond"/>
+          <w:b/>
+          <w:bCs/>
+          <w:color w:val="auto"/>
+        </w:rPr>
+        <w:tab/>
+      </w:r>
+      <w:r>
+        <w:rPr>
+          <w:rFonts w:ascii="Garamond" w:hAnsi="Garamond"/>
+          <w:b/>
+          <w:bCs/>
+          <w:color w:val="auto"/>
+        </w:rPr>
+        <w:tab/>
+      </w:r>
+      <w:r>
+        <w:rPr>
+          <w:rFonts w:ascii="Garamond" w:hAnsi="Garamond"/>
+          <w:b/>
+          <w:bCs/>
+          <w:color w:val="auto"/>
+        </w:rPr>
+        <w:tab/>
+      </w:r>
+      <w:r>
+        <w:rPr>
+          <w:rFonts w:ascii="Garamond" w:hAnsi="Garamond"/>
+          <w:b/>
+          <w:bCs/>
+          <w:color w:val="auto"/>
+        </w:rPr>
+        <w:tab/>
+      </w:r>
+      <w:r>
+        <w:rPr>
+          <w:rFonts w:ascii="Garamond" w:hAnsi="Garamond"/>
+          <w:b/>
+          <w:bCs/>
+          <w:color w:val="auto"/>
+        </w:rPr>
+        <w:tab/>
+      </w:r>
+      <w:r>
+        <w:rPr>
+          <w:rFonts w:ascii="Garamond" w:hAnsi="Garamond"/>
+          <w:b/>
+          <w:bCs/>
+          <w:color w:val="auto"/>
+        </w:rPr>
+        <w:tab/>
+      </w:r>
+      <w:r>
+        <w:rPr>
+          <w:rFonts w:ascii="Garamond" w:hAnsi="Garamond"/>
+          <w:b/>
+          <w:bCs/>
+          <w:color w:val="auto"/>
+        </w:rPr>
+        <w:tab/>
+      </w:r>
+      <w:r>
+        <w:rPr>
+          <w:rFonts w:ascii="Garamond" w:hAnsi="Garamond"/>
+          <w:b/>
+          <w:bCs/>
+          <w:color w:val="auto"/>
+        </w:rPr>
+        <w:tab/>
+        <w:t xml:space="preserve">     Aug 2023-Jan 2024</w:t>
+      </w:r>
     </w:p>
     <w:p>
       <w:pPr>
@@ -966,231 +1062,118 @@
         <w:spacing w:line="252" w:lineRule="auto"/>
         <w:rPr>
           <w:rFonts w:ascii="Garamond" w:hAnsi="Garamond"/>
-          <w:b/>
-          <w:bCs/>
-          <w:color w:val="auto"/>
-        </w:rPr>
-      </w:pPr>
-      <w:r>
-        <w:rPr>
-          <w:rFonts w:ascii="Garamond" w:hAnsi="Garamond"/>
-          <w:b/>
-          <w:bCs/>
-          <w:color w:val="auto"/>
-        </w:rPr>
-        <w:t xml:space="preserve">Matrix AI                      </w:t>
-      </w:r>
-      <w:r>
-        <w:rPr>
-          <w:rFonts w:ascii="Garamond" w:hAnsi="Garamond"/>
-          <w:b/>
-          <w:bCs/>
-          <w:color w:val="auto"/>
-        </w:rPr>
-        <w:tab/>
-      </w:r>
-      <w:r>
-        <w:rPr>
-          <w:rFonts w:ascii="Garamond" w:hAnsi="Garamond"/>
-          <w:b/>
-          <w:bCs/>
-          <w:color w:val="auto"/>
-        </w:rPr>
-        <w:tab/>
-      </w:r>
-      <w:r>
-        <w:rPr>
-          <w:rFonts w:ascii="Garamond" w:hAnsi="Garamond"/>
-          <w:b/>
-          <w:bCs/>
-          <w:color w:val="auto"/>
-        </w:rPr>
-        <w:tab/>
-      </w:r>
-      <w:r>
-        <w:rPr>
-          <w:rFonts w:ascii="Garamond" w:hAnsi="Garamond"/>
-          <w:b/>
-          <w:bCs/>
-          <w:color w:val="auto"/>
-        </w:rPr>
-        <w:tab/>
-      </w:r>
-      <w:r>
-        <w:rPr>
-          <w:rFonts w:ascii="Garamond" w:hAnsi="Garamond"/>
-          <w:b/>
-          <w:bCs/>
-          <w:color w:val="auto"/>
-        </w:rPr>
-        <w:tab/>
-      </w:r>
-      <w:r>
-        <w:rPr>
-          <w:rFonts w:ascii="Garamond" w:hAnsi="Garamond"/>
-          <w:b/>
-          <w:bCs/>
-          <w:color w:val="auto"/>
-        </w:rPr>
-        <w:tab/>
-      </w:r>
-      <w:r>
-        <w:rPr>
-          <w:rFonts w:ascii="Garamond" w:hAnsi="Garamond"/>
-          <w:b/>
-          <w:bCs/>
-          <w:color w:val="auto"/>
-        </w:rPr>
-        <w:tab/>
-      </w:r>
-      <w:r>
-        <w:rPr>
-          <w:rFonts w:ascii="Garamond" w:hAnsi="Garamond"/>
-          <w:b/>
-          <w:bCs/>
-          <w:color w:val="auto"/>
-        </w:rPr>
-        <w:tab/>
-      </w:r>
-      <w:r>
-        <w:rPr>
-          <w:rFonts w:ascii="Garamond" w:hAnsi="Garamond"/>
-          <w:b/>
-          <w:bCs/>
-          <w:color w:val="auto"/>
-        </w:rPr>
-        <w:tab/>
-        <w:t xml:space="preserve">  </w:t>
-      </w:r>
-      <w:r>
-        <w:rPr>
-          <w:rFonts w:ascii="Garamond" w:hAnsi="Garamond"/>
-          <w:b/>
-          <w:bCs/>
-          <w:color w:val="auto"/>
-        </w:rPr>
-        <w:t xml:space="preserve">  </w:t>
-      </w:r>
-      <w:r>
-        <w:rPr>
-          <w:rFonts w:ascii="Garamond" w:hAnsi="Garamond"/>
-          <w:b/>
-          <w:bCs/>
-          <w:color w:val="auto"/>
-        </w:rPr>
-        <w:t xml:space="preserve">  Aug 2023-Present</w:t>
-      </w:r>
-    </w:p>
-    <w:p>
-      <w:pPr>
-        <w:pStyle w:val="Default"/>
-        <w:spacing w:line="252" w:lineRule="auto"/>
-        <w:rPr>
-          <w:rFonts w:ascii="Garamond" w:hAnsi="Garamond"/>
-          <w:bCs/>
-          <w:i/>
-          <w:color w:val="auto"/>
-        </w:rPr>
-      </w:pPr>
-      <w:r>
-        <w:rPr>
-          <w:rFonts w:ascii="Garamond" w:hAnsi="Garamond"/>
-          <w:bCs/>
-          <w:i/>
-          <w:color w:val="auto"/>
-        </w:rPr>
-        <w:t xml:space="preserve">Software Engineer       </w:t>
-      </w:r>
-      <w:r>
-        <w:rPr>
-          <w:rFonts w:ascii="Garamond" w:hAnsi="Garamond"/>
-          <w:bCs/>
-          <w:i/>
-          <w:color w:val="auto"/>
-        </w:rPr>
-        <w:tab/>
-      </w:r>
-      <w:r>
-        <w:rPr>
-          <w:rFonts w:ascii="Garamond" w:hAnsi="Garamond"/>
-          <w:bCs/>
-          <w:i/>
-          <w:color w:val="auto"/>
-        </w:rPr>
-        <w:tab/>
-      </w:r>
-      <w:r>
-        <w:rPr>
-          <w:rFonts w:ascii="Garamond" w:hAnsi="Garamond"/>
-          <w:bCs/>
-          <w:i/>
-          <w:color w:val="auto"/>
-        </w:rPr>
-        <w:tab/>
-      </w:r>
-      <w:r>
-        <w:rPr>
-          <w:rFonts w:ascii="Garamond" w:hAnsi="Garamond"/>
-          <w:bCs/>
-          <w:i/>
-          <w:color w:val="auto"/>
-        </w:rPr>
-        <w:tab/>
-      </w:r>
-      <w:r>
-        <w:rPr>
-          <w:rFonts w:ascii="Garamond" w:hAnsi="Garamond"/>
-          <w:bCs/>
-          <w:i/>
-          <w:color w:val="auto"/>
-        </w:rPr>
-        <w:tab/>
-      </w:r>
-      <w:r>
-        <w:rPr>
-          <w:rFonts w:ascii="Garamond" w:hAnsi="Garamond"/>
-          <w:bCs/>
-          <w:i/>
-          <w:color w:val="auto"/>
-        </w:rPr>
-        <w:tab/>
-      </w:r>
-      <w:r>
-        <w:rPr>
-          <w:rFonts w:ascii="Garamond" w:hAnsi="Garamond"/>
-          <w:bCs/>
-          <w:i/>
-          <w:color w:val="auto"/>
-        </w:rPr>
-        <w:tab/>
-      </w:r>
-      <w:r>
-        <w:rPr>
-          <w:rFonts w:ascii="Garamond" w:hAnsi="Garamond"/>
-          <w:bCs/>
-          <w:i/>
-          <w:color w:val="auto"/>
-        </w:rPr>
-        <w:tab/>
-      </w:r>
-      <w:r>
-        <w:rPr>
-          <w:rFonts w:ascii="Garamond" w:hAnsi="Garamond"/>
-          <w:bCs/>
-          <w:i/>
-          <w:color w:val="auto"/>
-        </w:rPr>
-        <w:tab/>
-        <w:t xml:space="preserve">     </w:t>
-      </w:r>
-      <w:r>
-        <w:rPr>
-          <w:rFonts w:ascii="Garamond" w:hAnsi="Garamond"/>
-          <w:bCs/>
-          <w:i/>
-          <w:color w:val="auto"/>
-        </w:rPr>
-        <w:t xml:space="preserve">                       </w:t>
+          <w:bCs/>
+          <w:i/>
+          <w:color w:val="auto"/>
+        </w:rPr>
+      </w:pPr>
+      <w:r>
+        <w:rPr>
+          <w:rFonts w:ascii="Garamond" w:hAnsi="Garamond"/>
+          <w:bCs/>
+          <w:i/>
+          <w:color w:val="auto"/>
+        </w:rPr>
+        <w:t xml:space="preserve">IT Admin Intern – </w:t>
+      </w:r>
+      <w:r>
+        <w:rPr>
+          <w:rFonts w:ascii="Garamond" w:hAnsi="Garamond"/>
+          <w:bCs/>
+          <w:i/>
+          <w:color w:val="auto"/>
+        </w:rPr>
+        <w:t>Distribution Business Unit</w:t>
+      </w:r>
+      <w:r>
+        <w:rPr>
+          <w:rFonts w:ascii="Garamond" w:hAnsi="Garamond"/>
+          <w:bCs/>
+          <w:i/>
+          <w:color w:val="auto"/>
+        </w:rPr>
+        <w:t xml:space="preserve">       </w:t>
+      </w:r>
+      <w:r>
+        <w:rPr>
+          <w:rFonts w:ascii="Garamond" w:hAnsi="Garamond"/>
+          <w:bCs/>
+          <w:i/>
+          <w:color w:val="auto"/>
+        </w:rPr>
+        <w:tab/>
+      </w:r>
+      <w:r>
+        <w:rPr>
+          <w:rFonts w:ascii="Garamond" w:hAnsi="Garamond"/>
+          <w:bCs/>
+          <w:i/>
+          <w:color w:val="auto"/>
+        </w:rPr>
+        <w:tab/>
+      </w:r>
+      <w:r>
+        <w:rPr>
+          <w:rFonts w:ascii="Garamond" w:hAnsi="Garamond"/>
+          <w:bCs/>
+          <w:i/>
+          <w:color w:val="auto"/>
+        </w:rPr>
+        <w:tab/>
+      </w:r>
+      <w:r>
+        <w:rPr>
+          <w:rFonts w:ascii="Garamond" w:hAnsi="Garamond"/>
+          <w:bCs/>
+          <w:i/>
+          <w:color w:val="auto"/>
+        </w:rPr>
+        <w:tab/>
+      </w:r>
+      <w:r>
+        <w:rPr>
+          <w:rFonts w:ascii="Garamond" w:hAnsi="Garamond"/>
+          <w:bCs/>
+          <w:i/>
+          <w:color w:val="auto"/>
+        </w:rPr>
+        <w:tab/>
+      </w:r>
+      <w:r>
+        <w:rPr>
+          <w:rFonts w:ascii="Garamond" w:hAnsi="Garamond"/>
+          <w:bCs/>
+          <w:i/>
+          <w:color w:val="auto"/>
+        </w:rPr>
+        <w:tab/>
+      </w:r>
+      <w:r>
+        <w:rPr>
+          <w:rFonts w:ascii="Garamond" w:hAnsi="Garamond"/>
+          <w:bCs/>
+          <w:i/>
+          <w:color w:val="auto"/>
+        </w:rPr>
+        <w:t xml:space="preserve">       </w:t>
+      </w:r>
+      <w:r>
+        <w:rPr>
+          <w:rFonts w:ascii="Garamond" w:hAnsi="Garamond"/>
+          <w:bCs/>
+          <w:i/>
+          <w:color w:val="auto"/>
+        </w:rPr>
+        <w:t xml:space="preserve">                </w:t>
+      </w:r>
+      <w:r>
+        <w:rPr>
+          <w:rFonts w:ascii="Garamond" w:hAnsi="Garamond"/>
+          <w:bCs/>
+          <w:i/>
+          <w:color w:val="auto"/>
+        </w:rPr>
+        <w:t>Melbourne</w:t>
       </w:r>
       <w:r>
         <w:rPr>
@@ -1199,7 +1182,16 @@
           <w:iCs/>
           <w:color w:val="auto"/>
         </w:rPr>
-        <w:t>Sydney, NSW</w:t>
+        <w:t xml:space="preserve">, </w:t>
+      </w:r>
+      <w:r>
+        <w:rPr>
+          <w:rFonts w:ascii="Garamond" w:hAnsi="Garamond"/>
+          <w:i/>
+          <w:iCs/>
+          <w:color w:val="auto"/>
+        </w:rPr>
+        <w:t>VIC</w:t>
       </w:r>
     </w:p>
     <w:p>
@@ -1221,7 +1213,7 @@
           <w:rFonts w:ascii="Garamond" w:hAnsi="Garamond"/>
           <w:bCs/>
         </w:rPr>
-        <w:t>Involved in a JavaScript retool consulting project, collaborating with team members to analyze and implement modern JavaScript frameworks.</w:t>
+        <w:t>Involved in a restructuring strategy to migrate from MOVEX to SAP.</w:t>
       </w:r>
     </w:p>
     <w:p>
@@ -1244,25 +1236,7 @@
           <w:bCs/>
           <w:color w:val="auto"/>
         </w:rPr>
-        <w:t xml:space="preserve">Contributed to the </w:t>
-      </w:r>
-      <w:proofErr w:type="spellStart"/>
-      <w:r>
-        <w:rPr>
-          <w:rFonts w:ascii="Garamond" w:hAnsi="Garamond"/>
-          <w:bCs/>
-          <w:color w:val="auto"/>
-        </w:rPr>
-        <w:t>Polykey</w:t>
-      </w:r>
-      <w:proofErr w:type="spellEnd"/>
-      <w:r>
-        <w:rPr>
-          <w:rFonts w:ascii="Garamond" w:hAnsi="Garamond"/>
-          <w:bCs/>
-          <w:color w:val="auto"/>
-        </w:rPr>
-        <w:t xml:space="preserve"> project, targeting opportunities for improvement and innovation.</w:t>
+        <w:t>Assist and advise in the timing, sequencing, and management of projects that are likely to bring about improved efficiency and functionality of business processes.</w:t>
       </w:r>
     </w:p>
     <w:p>
@@ -1285,25 +1259,7 @@
           <w:bCs/>
           <w:color w:val="auto"/>
         </w:rPr>
-        <w:t xml:space="preserve">Utilized tools such as </w:t>
-      </w:r>
-      <w:proofErr w:type="spellStart"/>
-      <w:r>
-        <w:rPr>
-          <w:rFonts w:ascii="Garamond" w:hAnsi="Garamond"/>
-          <w:bCs/>
-          <w:color w:val="auto"/>
-        </w:rPr>
-        <w:t>ChatGPT</w:t>
-      </w:r>
-      <w:proofErr w:type="spellEnd"/>
-      <w:r>
-        <w:rPr>
-          <w:rFonts w:ascii="Garamond" w:hAnsi="Garamond"/>
-          <w:bCs/>
-          <w:color w:val="auto"/>
-        </w:rPr>
-        <w:t xml:space="preserve"> and a newly-trained support bot to enhance skills and capabilities within the team.</w:t>
+        <w:t>Develop business Process Maps, projects charters and detailed requirements specifications to facilitate process re-engineering and/or code modification.</w:t>
       </w:r>
     </w:p>
     <w:p>
@@ -1326,7 +1282,508 @@
           <w:bCs/>
           <w:color w:val="auto"/>
         </w:rPr>
-        <w:t>Maintained a focus on continuous learning and adaptation to emerging technologies, ensuring alignment with industry best practices.</w:t>
+        <w:t>Gather relevant information about the business requirement and business environment, so that potential solution providers can clearly understand what any solution will need to deliver.</w:t>
+      </w:r>
+    </w:p>
+    <w:p>
+      <w:pPr>
+        <w:pStyle w:val="Default"/>
+        <w:spacing w:line="252" w:lineRule="auto"/>
+        <w:rPr>
+          <w:rFonts w:ascii="Garamond" w:hAnsi="Garamond"/>
+          <w:b/>
+          <w:bCs/>
+          <w:color w:val="auto"/>
+        </w:rPr>
+      </w:pPr>
+      <w:r>
+        <w:rPr>
+          <w:rFonts w:ascii="Garamond" w:hAnsi="Garamond"/>
+          <w:b/>
+          <w:bCs/>
+          <w:color w:val="auto"/>
+        </w:rPr>
+        <w:t xml:space="preserve">Matrix AI                      </w:t>
+      </w:r>
+      <w:r>
+        <w:rPr>
+          <w:rFonts w:ascii="Garamond" w:hAnsi="Garamond"/>
+          <w:b/>
+          <w:bCs/>
+          <w:color w:val="auto"/>
+        </w:rPr>
+        <w:tab/>
+      </w:r>
+      <w:r>
+        <w:rPr>
+          <w:rFonts w:ascii="Garamond" w:hAnsi="Garamond"/>
+          <w:b/>
+          <w:bCs/>
+          <w:color w:val="auto"/>
+        </w:rPr>
+        <w:tab/>
+      </w:r>
+      <w:r>
+        <w:rPr>
+          <w:rFonts w:ascii="Garamond" w:hAnsi="Garamond"/>
+          <w:b/>
+          <w:bCs/>
+          <w:color w:val="auto"/>
+        </w:rPr>
+        <w:tab/>
+      </w:r>
+      <w:r>
+        <w:rPr>
+          <w:rFonts w:ascii="Garamond" w:hAnsi="Garamond"/>
+          <w:b/>
+          <w:bCs/>
+          <w:color w:val="auto"/>
+        </w:rPr>
+        <w:tab/>
+      </w:r>
+      <w:r>
+        <w:rPr>
+          <w:rFonts w:ascii="Garamond" w:hAnsi="Garamond"/>
+          <w:b/>
+          <w:bCs/>
+          <w:color w:val="auto"/>
+        </w:rPr>
+        <w:tab/>
+      </w:r>
+      <w:r>
+        <w:rPr>
+          <w:rFonts w:ascii="Garamond" w:hAnsi="Garamond"/>
+          <w:b/>
+          <w:bCs/>
+          <w:color w:val="auto"/>
+        </w:rPr>
+        <w:tab/>
+      </w:r>
+      <w:r>
+        <w:rPr>
+          <w:rFonts w:ascii="Garamond" w:hAnsi="Garamond"/>
+          <w:b/>
+          <w:bCs/>
+          <w:color w:val="auto"/>
+        </w:rPr>
+        <w:tab/>
+      </w:r>
+      <w:r>
+        <w:rPr>
+          <w:rFonts w:ascii="Garamond" w:hAnsi="Garamond"/>
+          <w:b/>
+          <w:bCs/>
+          <w:color w:val="auto"/>
+        </w:rPr>
+        <w:tab/>
+      </w:r>
+      <w:r>
+        <w:rPr>
+          <w:rFonts w:ascii="Garamond" w:hAnsi="Garamond"/>
+          <w:b/>
+          <w:bCs/>
+          <w:color w:val="auto"/>
+        </w:rPr>
+        <w:tab/>
+        <w:t xml:space="preserve">  </w:t>
+      </w:r>
+      <w:r>
+        <w:rPr>
+          <w:rFonts w:ascii="Garamond" w:hAnsi="Garamond"/>
+          <w:b/>
+          <w:bCs/>
+          <w:color w:val="auto"/>
+        </w:rPr>
+        <w:t xml:space="preserve">  </w:t>
+      </w:r>
+      <w:r>
+        <w:rPr>
+          <w:rFonts w:ascii="Garamond" w:hAnsi="Garamond"/>
+          <w:b/>
+          <w:bCs/>
+          <w:color w:val="auto"/>
+        </w:rPr>
+        <w:t xml:space="preserve"> Aug 2023-</w:t>
+      </w:r>
+      <w:r>
+        <w:rPr>
+          <w:rFonts w:ascii="Garamond" w:hAnsi="Garamond"/>
+          <w:b/>
+          <w:bCs/>
+          <w:color w:val="auto"/>
+        </w:rPr>
+        <w:t>Jan 2024</w:t>
+      </w:r>
+    </w:p>
+    <w:p>
+      <w:pPr>
+        <w:pStyle w:val="Default"/>
+        <w:spacing w:line="252" w:lineRule="auto"/>
+        <w:rPr>
+          <w:rFonts w:ascii="Garamond" w:hAnsi="Garamond"/>
+          <w:bCs/>
+          <w:i/>
+          <w:color w:val="auto"/>
+        </w:rPr>
+      </w:pPr>
+      <w:r>
+        <w:rPr>
+          <w:rFonts w:ascii="Garamond" w:hAnsi="Garamond"/>
+          <w:bCs/>
+          <w:i/>
+          <w:color w:val="auto"/>
+        </w:rPr>
+        <w:t xml:space="preserve">Software Engineer       </w:t>
+      </w:r>
+      <w:r>
+        <w:rPr>
+          <w:rFonts w:ascii="Garamond" w:hAnsi="Garamond"/>
+          <w:bCs/>
+          <w:i/>
+          <w:color w:val="auto"/>
+        </w:rPr>
+        <w:tab/>
+      </w:r>
+      <w:r>
+        <w:rPr>
+          <w:rFonts w:ascii="Garamond" w:hAnsi="Garamond"/>
+          <w:bCs/>
+          <w:i/>
+          <w:color w:val="auto"/>
+        </w:rPr>
+        <w:tab/>
+      </w:r>
+      <w:r>
+        <w:rPr>
+          <w:rFonts w:ascii="Garamond" w:hAnsi="Garamond"/>
+          <w:bCs/>
+          <w:i/>
+          <w:color w:val="auto"/>
+        </w:rPr>
+        <w:tab/>
+      </w:r>
+      <w:r>
+        <w:rPr>
+          <w:rFonts w:ascii="Garamond" w:hAnsi="Garamond"/>
+          <w:bCs/>
+          <w:i/>
+          <w:color w:val="auto"/>
+        </w:rPr>
+        <w:tab/>
+      </w:r>
+      <w:r>
+        <w:rPr>
+          <w:rFonts w:ascii="Garamond" w:hAnsi="Garamond"/>
+          <w:bCs/>
+          <w:i/>
+          <w:color w:val="auto"/>
+        </w:rPr>
+        <w:tab/>
+      </w:r>
+      <w:r>
+        <w:rPr>
+          <w:rFonts w:ascii="Garamond" w:hAnsi="Garamond"/>
+          <w:bCs/>
+          <w:i/>
+          <w:color w:val="auto"/>
+        </w:rPr>
+        <w:tab/>
+      </w:r>
+      <w:r>
+        <w:rPr>
+          <w:rFonts w:ascii="Garamond" w:hAnsi="Garamond"/>
+          <w:bCs/>
+          <w:i/>
+          <w:color w:val="auto"/>
+        </w:rPr>
+        <w:tab/>
+      </w:r>
+      <w:r>
+        <w:rPr>
+          <w:rFonts w:ascii="Garamond" w:hAnsi="Garamond"/>
+          <w:bCs/>
+          <w:i/>
+          <w:color w:val="auto"/>
+        </w:rPr>
+        <w:tab/>
+      </w:r>
+      <w:r>
+        <w:rPr>
+          <w:rFonts w:ascii="Garamond" w:hAnsi="Garamond"/>
+          <w:bCs/>
+          <w:i/>
+          <w:color w:val="auto"/>
+        </w:rPr>
+        <w:tab/>
+        <w:t xml:space="preserve">     </w:t>
+      </w:r>
+      <w:r>
+        <w:rPr>
+          <w:rFonts w:ascii="Garamond" w:hAnsi="Garamond"/>
+          <w:bCs/>
+          <w:i/>
+          <w:color w:val="auto"/>
+        </w:rPr>
+        <w:t xml:space="preserve">                       </w:t>
+      </w:r>
+      <w:r>
+        <w:rPr>
+          <w:rFonts w:ascii="Garamond" w:hAnsi="Garamond"/>
+          <w:i/>
+          <w:iCs/>
+          <w:color w:val="auto"/>
+        </w:rPr>
+        <w:t>Sydney, NSW</w:t>
+      </w:r>
+    </w:p>
+    <w:p>
+      <w:pPr>
+        <w:pStyle w:val="Default"/>
+        <w:numPr>
+          <w:ilvl w:val="0"/>
+          <w:numId w:val="13"/>
+        </w:numPr>
+        <w:spacing w:line="252" w:lineRule="auto"/>
+        <w:rPr>
+          <w:rFonts w:ascii="Garamond" w:hAnsi="Garamond"/>
+          <w:bCs/>
+          <w:color w:val="auto"/>
+        </w:rPr>
+      </w:pPr>
+      <w:r>
+        <w:rPr>
+          <w:rFonts w:ascii="Garamond" w:hAnsi="Garamond"/>
+          <w:bCs/>
+          <w:color w:val="auto"/>
+        </w:rPr>
+        <w:t xml:space="preserve">Developed </w:t>
+      </w:r>
+      <w:proofErr w:type="gramStart"/>
+      <w:r>
+        <w:rPr>
+          <w:rFonts w:ascii="Garamond" w:hAnsi="Garamond"/>
+          <w:bCs/>
+          <w:color w:val="auto"/>
+        </w:rPr>
+        <w:t>a</w:t>
+      </w:r>
+      <w:proofErr w:type="gramEnd"/>
+      <w:r>
+        <w:rPr>
+          <w:rFonts w:ascii="Garamond" w:hAnsi="Garamond"/>
+          <w:bCs/>
+          <w:color w:val="auto"/>
+        </w:rPr>
+        <w:t xml:space="preserve"> RPC library for use in the </w:t>
+      </w:r>
+      <w:proofErr w:type="spellStart"/>
+      <w:r>
+        <w:rPr>
+          <w:rFonts w:ascii="Garamond" w:hAnsi="Garamond"/>
+          <w:bCs/>
+          <w:color w:val="auto"/>
+        </w:rPr>
+        <w:t>Polykey</w:t>
+      </w:r>
+      <w:proofErr w:type="spellEnd"/>
+      <w:r>
+        <w:rPr>
+          <w:rFonts w:ascii="Garamond" w:hAnsi="Garamond"/>
+          <w:bCs/>
+          <w:color w:val="auto"/>
+        </w:rPr>
+        <w:t xml:space="preserve"> backend. – GH – </w:t>
+      </w:r>
+      <w:proofErr w:type="spellStart"/>
+      <w:r>
+        <w:rPr>
+          <w:rFonts w:ascii="Garamond" w:hAnsi="Garamond"/>
+          <w:bCs/>
+          <w:color w:val="auto"/>
+        </w:rPr>
+        <w:t>MatrixAI</w:t>
+      </w:r>
+      <w:proofErr w:type="spellEnd"/>
+      <w:r>
+        <w:rPr>
+          <w:rFonts w:ascii="Garamond" w:hAnsi="Garamond"/>
+          <w:bCs/>
+          <w:color w:val="auto"/>
+        </w:rPr>
+        <w:t>/</w:t>
+      </w:r>
+      <w:proofErr w:type="spellStart"/>
+      <w:r>
+        <w:rPr>
+          <w:rFonts w:ascii="Garamond" w:hAnsi="Garamond"/>
+          <w:bCs/>
+          <w:color w:val="auto"/>
+        </w:rPr>
+        <w:t>js-rpc</w:t>
+      </w:r>
+      <w:proofErr w:type="spellEnd"/>
+    </w:p>
+    <w:p>
+      <w:pPr>
+        <w:pStyle w:val="Default"/>
+        <w:numPr>
+          <w:ilvl w:val="0"/>
+          <w:numId w:val="13"/>
+        </w:numPr>
+        <w:spacing w:line="252" w:lineRule="auto"/>
+        <w:rPr>
+          <w:rFonts w:ascii="Garamond" w:hAnsi="Garamond"/>
+          <w:bCs/>
+          <w:color w:val="auto"/>
+        </w:rPr>
+      </w:pPr>
+      <w:r>
+        <w:rPr>
+          <w:rFonts w:ascii="Garamond" w:hAnsi="Garamond"/>
+          <w:bCs/>
+          <w:color w:val="auto"/>
+        </w:rPr>
+        <w:t xml:space="preserve">Developed </w:t>
+      </w:r>
+      <w:proofErr w:type="spellStart"/>
+      <w:r>
+        <w:rPr>
+          <w:rFonts w:ascii="Garamond" w:hAnsi="Garamond"/>
+          <w:bCs/>
+          <w:color w:val="auto"/>
+        </w:rPr>
+        <w:t>Polykey’s</w:t>
+      </w:r>
+      <w:proofErr w:type="spellEnd"/>
+      <w:r>
+        <w:rPr>
+          <w:rFonts w:ascii="Garamond" w:hAnsi="Garamond"/>
+          <w:bCs/>
+          <w:color w:val="auto"/>
+        </w:rPr>
+        <w:t xml:space="preserve"> product website. – </w:t>
+      </w:r>
+      <w:hyperlink r:id="rId9" w:history="1">
+        <w:r>
+          <w:rPr>
+            <w:rStyle w:val="Hyperlink"/>
+            <w:rFonts w:ascii="Garamond" w:hAnsi="Garamond"/>
+            <w:bCs/>
+          </w:rPr>
+          <w:t>www.polykey.com</w:t>
+        </w:r>
+      </w:hyperlink>
+    </w:p>
+    <w:p>
+      <w:pPr>
+        <w:pStyle w:val="Default"/>
+        <w:numPr>
+          <w:ilvl w:val="0"/>
+          <w:numId w:val="13"/>
+        </w:numPr>
+        <w:spacing w:line="252" w:lineRule="auto"/>
+        <w:rPr>
+          <w:rFonts w:ascii="Garamond" w:hAnsi="Garamond"/>
+          <w:bCs/>
+          <w:color w:val="auto"/>
+        </w:rPr>
+      </w:pPr>
+      <w:r>
+        <w:rPr>
+          <w:rFonts w:ascii="Garamond" w:hAnsi="Garamond"/>
+          <w:bCs/>
+          <w:color w:val="auto"/>
+        </w:rPr>
+        <w:t xml:space="preserve">Resolved multiple issues for the </w:t>
+      </w:r>
+      <w:proofErr w:type="spellStart"/>
+      <w:r>
+        <w:rPr>
+          <w:rFonts w:ascii="Garamond" w:hAnsi="Garamond"/>
+          <w:bCs/>
+          <w:color w:val="auto"/>
+        </w:rPr>
+        <w:t>Polykey</w:t>
+      </w:r>
+      <w:proofErr w:type="spellEnd"/>
+      <w:r>
+        <w:rPr>
+          <w:rFonts w:ascii="Garamond" w:hAnsi="Garamond"/>
+          <w:bCs/>
+          <w:color w:val="auto"/>
+        </w:rPr>
+        <w:t xml:space="preserve"> suite of products.</w:t>
+      </w:r>
+    </w:p>
+    <w:p>
+      <w:pPr>
+        <w:pStyle w:val="Default"/>
+        <w:numPr>
+          <w:ilvl w:val="0"/>
+          <w:numId w:val="13"/>
+        </w:numPr>
+        <w:spacing w:line="252" w:lineRule="auto"/>
+        <w:rPr>
+          <w:rFonts w:ascii="Garamond" w:hAnsi="Garamond"/>
+          <w:bCs/>
+          <w:color w:val="auto"/>
+        </w:rPr>
+      </w:pPr>
+      <w:r>
+        <w:rPr>
+          <w:rFonts w:ascii="Garamond" w:hAnsi="Garamond"/>
+          <w:bCs/>
+        </w:rPr>
+        <w:t>Involved in a JavaScript retool consulting project, collaborating with team members to analyze and implement modern JavaScript frameworks.</w:t>
+      </w:r>
+    </w:p>
+    <w:p>
+      <w:pPr>
+        <w:pStyle w:val="Default"/>
+        <w:numPr>
+          <w:ilvl w:val="0"/>
+          <w:numId w:val="13"/>
+        </w:numPr>
+        <w:spacing w:line="252" w:lineRule="auto"/>
+        <w:rPr>
+          <w:rFonts w:ascii="Garamond" w:hAnsi="Garamond"/>
+          <w:bCs/>
+          <w:color w:val="auto"/>
+        </w:rPr>
+      </w:pPr>
+      <w:r>
+        <w:rPr>
+          <w:rFonts w:ascii="Garamond" w:hAnsi="Garamond"/>
+          <w:bCs/>
+          <w:color w:val="auto"/>
+        </w:rPr>
+        <w:t xml:space="preserve">Contributed to the </w:t>
+      </w:r>
+      <w:proofErr w:type="spellStart"/>
+      <w:r>
+        <w:rPr>
+          <w:rFonts w:ascii="Garamond" w:hAnsi="Garamond"/>
+          <w:bCs/>
+          <w:color w:val="auto"/>
+        </w:rPr>
+        <w:t>Polykey</w:t>
+      </w:r>
+      <w:proofErr w:type="spellEnd"/>
+      <w:r>
+        <w:rPr>
+          <w:rFonts w:ascii="Garamond" w:hAnsi="Garamond"/>
+          <w:bCs/>
+          <w:color w:val="auto"/>
+        </w:rPr>
+        <w:t xml:space="preserve"> project, targeting opportunities for improvement and innovation</w:t>
+      </w:r>
+      <w:r>
+        <w:rPr>
+          <w:rFonts w:ascii="Garamond" w:hAnsi="Garamond"/>
+          <w:bCs/>
+          <w:color w:val="auto"/>
+        </w:rPr>
+        <w:t>.</w:t>
       </w:r>
     </w:p>
     <w:p>
@@ -1360,6 +1817,7 @@
           <w:bCs/>
           <w:color w:val="auto"/>
         </w:rPr>
+        <w:lastRenderedPageBreak/>
         <w:t>University of Wollongong</w:t>
       </w:r>
       <w:r>
@@ -1704,15 +2162,7 @@
           <w:rFonts w:ascii="Garamond" w:hAnsi="Garamond"/>
           <w:bCs/>
         </w:rPr>
-        <w:t xml:space="preserve">Enabled underachieving students to reach target attainment levels by providing individualized coaching and </w:t>
-      </w:r>
-      <w:r>
-        <w:rPr>
-          <w:rFonts w:ascii="Garamond" w:hAnsi="Garamond"/>
-          <w:bCs/>
-        </w:rPr>
-        <w:lastRenderedPageBreak/>
-        <w:t>activities.</w:t>
+        <w:t>Enabled underachieving students to reach target attainment levels by providing individualized coaching and activities.</w:t>
       </w:r>
     </w:p>
     <w:p>
@@ -2072,6 +2522,287 @@
     <w:p>
       <w:pPr>
         <w:pStyle w:val="Default"/>
+        <w:spacing w:line="252" w:lineRule="auto"/>
+        <w:ind w:left="360"/>
+        <w:rPr>
+          <w:rFonts w:ascii="Garamond" w:hAnsi="Garamond"/>
+          <w:bCs/>
+        </w:rPr>
+      </w:pPr>
+    </w:p>
+    <w:p>
+      <w:pPr>
+        <w:pStyle w:val="Default"/>
+        <w:spacing w:line="252" w:lineRule="auto"/>
+        <w:rPr>
+          <w:rFonts w:ascii="Garamond" w:hAnsi="Garamond"/>
+          <w:b/>
+          <w:bCs/>
+          <w:color w:val="auto"/>
+        </w:rPr>
+      </w:pPr>
+      <w:r>
+        <w:rPr>
+          <w:rFonts w:ascii="Garamond" w:hAnsi="Garamond"/>
+          <w:b/>
+          <w:bCs/>
+          <w:color w:val="auto"/>
+        </w:rPr>
+        <w:t>McDonald's</w:t>
+      </w:r>
+      <w:r>
+        <w:rPr>
+          <w:rFonts w:ascii="Garamond" w:hAnsi="Garamond"/>
+          <w:b/>
+          <w:bCs/>
+          <w:color w:val="auto"/>
+        </w:rPr>
+        <w:t xml:space="preserve">                                       </w:t>
+      </w:r>
+      <w:r>
+        <w:rPr>
+          <w:rFonts w:ascii="Garamond" w:hAnsi="Garamond"/>
+          <w:b/>
+          <w:bCs/>
+          <w:color w:val="auto"/>
+        </w:rPr>
+        <w:tab/>
+      </w:r>
+      <w:r>
+        <w:rPr>
+          <w:rFonts w:ascii="Garamond" w:hAnsi="Garamond"/>
+          <w:b/>
+          <w:bCs/>
+          <w:color w:val="auto"/>
+        </w:rPr>
+        <w:tab/>
+      </w:r>
+      <w:r>
+        <w:rPr>
+          <w:rFonts w:ascii="Garamond" w:hAnsi="Garamond"/>
+          <w:b/>
+          <w:bCs/>
+          <w:color w:val="auto"/>
+        </w:rPr>
+        <w:tab/>
+      </w:r>
+      <w:r>
+        <w:rPr>
+          <w:rFonts w:ascii="Garamond" w:hAnsi="Garamond"/>
+          <w:b/>
+          <w:bCs/>
+          <w:color w:val="auto"/>
+        </w:rPr>
+        <w:tab/>
+      </w:r>
+      <w:r>
+        <w:rPr>
+          <w:rFonts w:ascii="Garamond" w:hAnsi="Garamond"/>
+          <w:b/>
+          <w:bCs/>
+          <w:color w:val="auto"/>
+        </w:rPr>
+        <w:tab/>
+      </w:r>
+      <w:r>
+        <w:rPr>
+          <w:rFonts w:ascii="Garamond" w:hAnsi="Garamond"/>
+          <w:b/>
+          <w:bCs/>
+          <w:color w:val="auto"/>
+        </w:rPr>
+        <w:tab/>
+      </w:r>
+      <w:r>
+        <w:rPr>
+          <w:rFonts w:ascii="Garamond" w:hAnsi="Garamond"/>
+          <w:b/>
+          <w:bCs/>
+          <w:color w:val="auto"/>
+        </w:rPr>
+        <w:tab/>
+      </w:r>
+      <w:r>
+        <w:rPr>
+          <w:rFonts w:ascii="Garamond" w:hAnsi="Garamond"/>
+          <w:b/>
+          <w:bCs/>
+          <w:color w:val="auto"/>
+        </w:rPr>
+        <w:tab/>
+      </w:r>
+      <w:r>
+        <w:rPr>
+          <w:rFonts w:ascii="Garamond" w:hAnsi="Garamond"/>
+          <w:b/>
+          <w:bCs/>
+          <w:color w:val="auto"/>
+        </w:rPr>
+        <w:t xml:space="preserve">    May 2022-Jan</w:t>
+      </w:r>
+      <w:r>
+        <w:rPr>
+          <w:rFonts w:ascii="Garamond" w:hAnsi="Garamond"/>
+          <w:b/>
+          <w:bCs/>
+          <w:color w:val="auto"/>
+        </w:rPr>
+        <w:t xml:space="preserve"> </w:t>
+      </w:r>
+      <w:r>
+        <w:rPr>
+          <w:rFonts w:ascii="Garamond" w:hAnsi="Garamond"/>
+          <w:b/>
+          <w:bCs/>
+          <w:color w:val="auto"/>
+        </w:rPr>
+        <w:t>2023</w:t>
+      </w:r>
+    </w:p>
+    <w:p>
+      <w:pPr>
+        <w:pStyle w:val="Default"/>
+        <w:spacing w:line="252" w:lineRule="auto"/>
+        <w:rPr>
+          <w:rFonts w:ascii="Garamond" w:hAnsi="Garamond"/>
+          <w:bCs/>
+          <w:i/>
+          <w:color w:val="auto"/>
+        </w:rPr>
+      </w:pPr>
+      <w:r>
+        <w:rPr>
+          <w:rFonts w:ascii="Garamond" w:hAnsi="Garamond"/>
+          <w:bCs/>
+          <w:i/>
+          <w:color w:val="auto"/>
+        </w:rPr>
+        <w:t xml:space="preserve">Crew </w:t>
+      </w:r>
+      <w:proofErr w:type="spellStart"/>
+      <w:r>
+        <w:rPr>
+          <w:rFonts w:ascii="Garamond" w:hAnsi="Garamond"/>
+          <w:bCs/>
+          <w:i/>
+          <w:color w:val="auto"/>
+        </w:rPr>
+        <w:t>Memeber</w:t>
+      </w:r>
+      <w:proofErr w:type="spellEnd"/>
+      <w:r>
+        <w:rPr>
+          <w:rFonts w:ascii="Garamond" w:hAnsi="Garamond"/>
+          <w:bCs/>
+          <w:i/>
+          <w:color w:val="auto"/>
+        </w:rPr>
+        <w:tab/>
+      </w:r>
+      <w:r>
+        <w:rPr>
+          <w:rFonts w:ascii="Garamond" w:hAnsi="Garamond"/>
+          <w:bCs/>
+          <w:i/>
+          <w:color w:val="auto"/>
+        </w:rPr>
+        <w:tab/>
+      </w:r>
+      <w:r>
+        <w:rPr>
+          <w:rFonts w:ascii="Garamond" w:hAnsi="Garamond"/>
+          <w:bCs/>
+          <w:i/>
+          <w:color w:val="auto"/>
+        </w:rPr>
+        <w:tab/>
+      </w:r>
+      <w:r>
+        <w:rPr>
+          <w:rFonts w:ascii="Garamond" w:hAnsi="Garamond"/>
+          <w:bCs/>
+          <w:i/>
+          <w:color w:val="auto"/>
+        </w:rPr>
+        <w:tab/>
+      </w:r>
+      <w:r>
+        <w:rPr>
+          <w:rFonts w:ascii="Garamond" w:hAnsi="Garamond"/>
+          <w:bCs/>
+          <w:i/>
+          <w:color w:val="auto"/>
+        </w:rPr>
+        <w:tab/>
+      </w:r>
+      <w:r>
+        <w:rPr>
+          <w:rFonts w:ascii="Garamond" w:hAnsi="Garamond"/>
+          <w:bCs/>
+          <w:i/>
+          <w:color w:val="auto"/>
+        </w:rPr>
+        <w:tab/>
+      </w:r>
+      <w:r>
+        <w:rPr>
+          <w:rFonts w:ascii="Garamond" w:hAnsi="Garamond"/>
+          <w:bCs/>
+          <w:i/>
+          <w:color w:val="auto"/>
+        </w:rPr>
+        <w:tab/>
+      </w:r>
+      <w:r>
+        <w:rPr>
+          <w:rFonts w:ascii="Garamond" w:hAnsi="Garamond"/>
+          <w:bCs/>
+          <w:i/>
+          <w:color w:val="auto"/>
+        </w:rPr>
+        <w:tab/>
+      </w:r>
+      <w:r>
+        <w:rPr>
+          <w:rFonts w:ascii="Garamond" w:hAnsi="Garamond"/>
+          <w:bCs/>
+          <w:i/>
+          <w:color w:val="auto"/>
+        </w:rPr>
+        <w:tab/>
+      </w:r>
+      <w:r>
+        <w:rPr>
+          <w:rFonts w:ascii="Garamond" w:hAnsi="Garamond"/>
+          <w:bCs/>
+          <w:i/>
+          <w:color w:val="auto"/>
+        </w:rPr>
+        <w:tab/>
+      </w:r>
+      <w:r>
+        <w:rPr>
+          <w:rFonts w:ascii="Garamond" w:hAnsi="Garamond"/>
+          <w:bCs/>
+          <w:i/>
+          <w:color w:val="auto"/>
+        </w:rPr>
+        <w:tab/>
+        <w:t xml:space="preserve">     </w:t>
+      </w:r>
+      <w:r>
+        <w:rPr>
+          <w:rFonts w:ascii="Garamond" w:hAnsi="Garamond"/>
+          <w:bCs/>
+          <w:i/>
+          <w:color w:val="auto"/>
+        </w:rPr>
+        <w:t>Fairy Meadow, NSW</w:t>
+      </w:r>
+    </w:p>
+    <w:p>
+      <w:pPr>
+        <w:pStyle w:val="Default"/>
         <w:numPr>
           <w:ilvl w:val="0"/>
           <w:numId w:val="13"/>
@@ -2087,290 +2818,49 @@
           <w:rFonts w:ascii="Garamond" w:hAnsi="Garamond"/>
           <w:bCs/>
         </w:rPr>
-        <w:t>Delivered food to customer doorsteps and business offices.</w:t>
-      </w:r>
-    </w:p>
-    <w:p>
-      <w:pPr>
-        <w:autoSpaceDE w:val="0"/>
-        <w:autoSpaceDN w:val="0"/>
-        <w:adjustRightInd w:val="0"/>
-        <w:rPr>
-          <w:rFonts w:ascii="CenturyGothic" w:hAnsi="CenturyGothic" w:cs="CenturyGothic"/>
-          <w:sz w:val="22"/>
-          <w:szCs w:val="22"/>
-          <w:lang w:val="en-AU"/>
-        </w:rPr>
-      </w:pPr>
-    </w:p>
-    <w:p>
-      <w:pPr>
-        <w:pStyle w:val="Default"/>
+        <w:t>Took orders, prepared meals and collected payments.</w:t>
+      </w:r>
+    </w:p>
+    <w:p>
+      <w:pPr>
+        <w:pStyle w:val="Default"/>
+        <w:numPr>
+          <w:ilvl w:val="1"/>
+          <w:numId w:val="13"/>
+        </w:numPr>
         <w:spacing w:line="252" w:lineRule="auto"/>
         <w:rPr>
           <w:rFonts w:ascii="Garamond" w:hAnsi="Garamond"/>
-          <w:b/>
-          <w:bCs/>
-          <w:color w:val="auto"/>
-        </w:rPr>
-      </w:pPr>
-      <w:r>
-        <w:rPr>
-          <w:rFonts w:ascii="Garamond" w:hAnsi="Garamond"/>
-          <w:b/>
-          <w:bCs/>
-          <w:color w:val="auto"/>
-        </w:rPr>
-        <w:t>McDonald's</w:t>
-      </w:r>
-      <w:r>
-        <w:rPr>
-          <w:rFonts w:ascii="Garamond" w:hAnsi="Garamond"/>
-          <w:b/>
-          <w:bCs/>
-          <w:color w:val="auto"/>
-        </w:rPr>
-        <w:t xml:space="preserve">                                       </w:t>
-      </w:r>
-      <w:r>
-        <w:rPr>
-          <w:rFonts w:ascii="Garamond" w:hAnsi="Garamond"/>
-          <w:b/>
-          <w:bCs/>
-          <w:color w:val="auto"/>
-        </w:rPr>
-        <w:tab/>
-      </w:r>
-      <w:r>
-        <w:rPr>
-          <w:rFonts w:ascii="Garamond" w:hAnsi="Garamond"/>
-          <w:b/>
-          <w:bCs/>
-          <w:color w:val="auto"/>
-        </w:rPr>
-        <w:tab/>
-      </w:r>
-      <w:r>
-        <w:rPr>
-          <w:rFonts w:ascii="Garamond" w:hAnsi="Garamond"/>
-          <w:b/>
-          <w:bCs/>
-          <w:color w:val="auto"/>
-        </w:rPr>
-        <w:tab/>
-      </w:r>
-      <w:r>
-        <w:rPr>
-          <w:rFonts w:ascii="Garamond" w:hAnsi="Garamond"/>
-          <w:b/>
-          <w:bCs/>
-          <w:color w:val="auto"/>
-        </w:rPr>
-        <w:tab/>
-      </w:r>
-      <w:r>
-        <w:rPr>
-          <w:rFonts w:ascii="Garamond" w:hAnsi="Garamond"/>
-          <w:b/>
-          <w:bCs/>
-          <w:color w:val="auto"/>
-        </w:rPr>
-        <w:tab/>
-      </w:r>
-      <w:r>
-        <w:rPr>
-          <w:rFonts w:ascii="Garamond" w:hAnsi="Garamond"/>
-          <w:b/>
-          <w:bCs/>
-          <w:color w:val="auto"/>
-        </w:rPr>
-        <w:tab/>
-      </w:r>
-      <w:r>
-        <w:rPr>
-          <w:rFonts w:ascii="Garamond" w:hAnsi="Garamond"/>
-          <w:b/>
-          <w:bCs/>
-          <w:color w:val="auto"/>
-        </w:rPr>
-        <w:tab/>
-      </w:r>
-      <w:r>
-        <w:rPr>
-          <w:rFonts w:ascii="Garamond" w:hAnsi="Garamond"/>
-          <w:b/>
-          <w:bCs/>
-          <w:color w:val="auto"/>
-        </w:rPr>
-        <w:tab/>
-      </w:r>
-      <w:r>
-        <w:rPr>
-          <w:rFonts w:ascii="Garamond" w:hAnsi="Garamond"/>
-          <w:b/>
-          <w:bCs/>
-          <w:color w:val="auto"/>
-        </w:rPr>
-        <w:t xml:space="preserve">    May 2022-Jan</w:t>
-      </w:r>
-      <w:r>
-        <w:rPr>
-          <w:rFonts w:ascii="Garamond" w:hAnsi="Garamond"/>
-          <w:b/>
-          <w:bCs/>
-          <w:color w:val="auto"/>
-        </w:rPr>
-        <w:t xml:space="preserve"> </w:t>
-      </w:r>
-      <w:r>
-        <w:rPr>
-          <w:rFonts w:ascii="Garamond" w:hAnsi="Garamond"/>
-          <w:b/>
-          <w:bCs/>
-          <w:color w:val="auto"/>
-        </w:rPr>
-        <w:t>2023</w:t>
-      </w:r>
-    </w:p>
-    <w:p>
-      <w:pPr>
-        <w:pStyle w:val="Default"/>
+          <w:bCs/>
+        </w:rPr>
+      </w:pPr>
+      <w:r>
+        <w:rPr>
+          <w:rFonts w:ascii="Garamond" w:hAnsi="Garamond"/>
+          <w:bCs/>
+        </w:rPr>
+        <w:t>Assisted other team members to achieve goals.</w:t>
+      </w:r>
+    </w:p>
+    <w:p>
+      <w:pPr>
+        <w:pStyle w:val="Default"/>
+        <w:numPr>
+          <w:ilvl w:val="1"/>
+          <w:numId w:val="13"/>
+        </w:numPr>
         <w:spacing w:line="252" w:lineRule="auto"/>
         <w:rPr>
           <w:rFonts w:ascii="Garamond" w:hAnsi="Garamond"/>
           <w:bCs/>
-          <w:i/>
-          <w:color w:val="auto"/>
-        </w:rPr>
-      </w:pPr>
-      <w:r>
-        <w:rPr>
-          <w:rFonts w:ascii="Garamond" w:hAnsi="Garamond"/>
-          <w:bCs/>
-          <w:i/>
-          <w:color w:val="auto"/>
-        </w:rPr>
-        <w:t xml:space="preserve">Crew </w:t>
-      </w:r>
-      <w:proofErr w:type="spellStart"/>
-      <w:r>
-        <w:rPr>
-          <w:rFonts w:ascii="Garamond" w:hAnsi="Garamond"/>
-          <w:bCs/>
-          <w:i/>
-          <w:color w:val="auto"/>
-        </w:rPr>
-        <w:t>Memeber</w:t>
-      </w:r>
-      <w:proofErr w:type="spellEnd"/>
-      <w:r>
-        <w:rPr>
-          <w:rFonts w:ascii="Garamond" w:hAnsi="Garamond"/>
-          <w:bCs/>
-          <w:i/>
-          <w:color w:val="auto"/>
-        </w:rPr>
-        <w:tab/>
-      </w:r>
-      <w:r>
-        <w:rPr>
-          <w:rFonts w:ascii="Garamond" w:hAnsi="Garamond"/>
-          <w:bCs/>
-          <w:i/>
-          <w:color w:val="auto"/>
-        </w:rPr>
-        <w:tab/>
-      </w:r>
-      <w:r>
-        <w:rPr>
-          <w:rFonts w:ascii="Garamond" w:hAnsi="Garamond"/>
-          <w:bCs/>
-          <w:i/>
-          <w:color w:val="auto"/>
-        </w:rPr>
-        <w:tab/>
-      </w:r>
-      <w:r>
-        <w:rPr>
-          <w:rFonts w:ascii="Garamond" w:hAnsi="Garamond"/>
-          <w:bCs/>
-          <w:i/>
-          <w:color w:val="auto"/>
-        </w:rPr>
-        <w:tab/>
-      </w:r>
-      <w:r>
-        <w:rPr>
-          <w:rFonts w:ascii="Garamond" w:hAnsi="Garamond"/>
-          <w:bCs/>
-          <w:i/>
-          <w:color w:val="auto"/>
-        </w:rPr>
-        <w:tab/>
-      </w:r>
-      <w:r>
-        <w:rPr>
-          <w:rFonts w:ascii="Garamond" w:hAnsi="Garamond"/>
-          <w:bCs/>
-          <w:i/>
-          <w:color w:val="auto"/>
-        </w:rPr>
-        <w:tab/>
-      </w:r>
-      <w:r>
-        <w:rPr>
-          <w:rFonts w:ascii="Garamond" w:hAnsi="Garamond"/>
-          <w:bCs/>
-          <w:i/>
-          <w:color w:val="auto"/>
-        </w:rPr>
-        <w:tab/>
-      </w:r>
-      <w:r>
-        <w:rPr>
-          <w:rFonts w:ascii="Garamond" w:hAnsi="Garamond"/>
-          <w:bCs/>
-          <w:i/>
-          <w:color w:val="auto"/>
-        </w:rPr>
-        <w:tab/>
-      </w:r>
-      <w:r>
-        <w:rPr>
-          <w:rFonts w:ascii="Garamond" w:hAnsi="Garamond"/>
-          <w:bCs/>
-          <w:i/>
-          <w:color w:val="auto"/>
-        </w:rPr>
-        <w:tab/>
-      </w:r>
-      <w:r>
-        <w:rPr>
-          <w:rFonts w:ascii="Garamond" w:hAnsi="Garamond"/>
-          <w:bCs/>
-          <w:i/>
-          <w:color w:val="auto"/>
-        </w:rPr>
-        <w:tab/>
-      </w:r>
-      <w:r>
-        <w:rPr>
-          <w:rFonts w:ascii="Garamond" w:hAnsi="Garamond"/>
-          <w:bCs/>
-          <w:i/>
-          <w:color w:val="auto"/>
-        </w:rPr>
-        <w:tab/>
-        <w:t xml:space="preserve">     </w:t>
-      </w:r>
-      <w:r>
-        <w:rPr>
-          <w:rFonts w:ascii="Garamond" w:hAnsi="Garamond"/>
-          <w:bCs/>
-          <w:i/>
-          <w:color w:val="auto"/>
-        </w:rPr>
-        <w:t>Fairy Meadow, NSW</w:t>
+        </w:rPr>
+      </w:pPr>
+      <w:r>
+        <w:rPr>
+          <w:rFonts w:ascii="Garamond" w:hAnsi="Garamond"/>
+          <w:bCs/>
+        </w:rPr>
+        <w:t>Worked well with teammates and accepted coaching from management team.</w:t>
       </w:r>
     </w:p>
     <w:p>
@@ -2391,49 +2881,157 @@
           <w:rFonts w:ascii="Garamond" w:hAnsi="Garamond"/>
           <w:bCs/>
         </w:rPr>
-        <w:t>Took orders, prepared meals and collected payments.</w:t>
-      </w:r>
-    </w:p>
-    <w:p>
-      <w:pPr>
-        <w:pStyle w:val="Default"/>
-        <w:numPr>
-          <w:ilvl w:val="1"/>
-          <w:numId w:val="13"/>
-        </w:numPr>
+        <w:t>Prepared and cooked food orders for customers by noting customizations and portion sizes.</w:t>
+      </w:r>
+    </w:p>
+    <w:p>
+      <w:pPr>
+        <w:pStyle w:val="Default"/>
         <w:spacing w:line="252" w:lineRule="auto"/>
         <w:rPr>
           <w:rFonts w:ascii="Garamond" w:hAnsi="Garamond"/>
           <w:bCs/>
-        </w:rPr>
-      </w:pPr>
-      <w:r>
-        <w:rPr>
-          <w:rFonts w:ascii="Garamond" w:hAnsi="Garamond"/>
-          <w:bCs/>
-        </w:rPr>
-        <w:t>Assisted other team members to achieve goals.</w:t>
-      </w:r>
-    </w:p>
-    <w:p>
-      <w:pPr>
-        <w:pStyle w:val="Default"/>
-        <w:numPr>
-          <w:ilvl w:val="1"/>
-          <w:numId w:val="13"/>
-        </w:numPr>
+          <w:color w:val="auto"/>
+          <w:sz w:val="20"/>
+        </w:rPr>
+      </w:pPr>
+    </w:p>
+    <w:p>
+      <w:pPr>
+        <w:pStyle w:val="Default"/>
         <w:spacing w:line="252" w:lineRule="auto"/>
         <w:rPr>
           <w:rFonts w:ascii="Garamond" w:hAnsi="Garamond"/>
-          <w:bCs/>
-        </w:rPr>
-      </w:pPr>
-      <w:r>
-        <w:rPr>
-          <w:rFonts w:ascii="Garamond" w:hAnsi="Garamond"/>
-          <w:bCs/>
-        </w:rPr>
-        <w:t>Worked well with teammates and accepted coaching from management team.</w:t>
+          <w:color w:val="auto"/>
+        </w:rPr>
+      </w:pPr>
+      <w:r>
+        <w:rPr>
+          <w:rFonts w:ascii="Garamond" w:hAnsi="Garamond"/>
+          <w:b/>
+          <w:bCs/>
+          <w:color w:val="auto"/>
+        </w:rPr>
+        <w:t>Music Producer</w:t>
+      </w:r>
+      <w:r>
+        <w:rPr>
+          <w:rFonts w:ascii="Garamond" w:hAnsi="Garamond"/>
+          <w:b/>
+          <w:bCs/>
+          <w:color w:val="auto"/>
+        </w:rPr>
+        <w:tab/>
+      </w:r>
+      <w:r>
+        <w:rPr>
+          <w:rFonts w:ascii="Garamond" w:hAnsi="Garamond"/>
+          <w:b/>
+          <w:bCs/>
+          <w:color w:val="auto"/>
+        </w:rPr>
+        <w:tab/>
+      </w:r>
+      <w:r>
+        <w:rPr>
+          <w:rFonts w:ascii="Garamond" w:hAnsi="Garamond"/>
+          <w:b/>
+          <w:bCs/>
+          <w:color w:val="auto"/>
+        </w:rPr>
+        <w:tab/>
+      </w:r>
+      <w:r>
+        <w:rPr>
+          <w:rFonts w:ascii="Garamond" w:hAnsi="Garamond"/>
+          <w:b/>
+          <w:bCs/>
+          <w:color w:val="auto"/>
+        </w:rPr>
+        <w:tab/>
+      </w:r>
+      <w:r>
+        <w:rPr>
+          <w:rFonts w:ascii="Garamond" w:hAnsi="Garamond"/>
+          <w:b/>
+          <w:bCs/>
+          <w:color w:val="auto"/>
+        </w:rPr>
+        <w:tab/>
+      </w:r>
+      <w:r>
+        <w:rPr>
+          <w:rFonts w:ascii="Garamond" w:hAnsi="Garamond"/>
+          <w:b/>
+          <w:bCs/>
+          <w:color w:val="auto"/>
+        </w:rPr>
+        <w:tab/>
+      </w:r>
+      <w:r>
+        <w:rPr>
+          <w:rFonts w:ascii="Garamond" w:hAnsi="Garamond"/>
+          <w:b/>
+          <w:bCs/>
+          <w:color w:val="auto"/>
+        </w:rPr>
+        <w:tab/>
+      </w:r>
+      <w:r>
+        <w:rPr>
+          <w:rFonts w:ascii="Garamond" w:hAnsi="Garamond"/>
+          <w:b/>
+          <w:bCs/>
+          <w:color w:val="auto"/>
+        </w:rPr>
+        <w:tab/>
+        <w:t xml:space="preserve">     </w:t>
+      </w:r>
+      <w:r>
+        <w:rPr>
+          <w:rFonts w:ascii="Garamond" w:hAnsi="Garamond"/>
+          <w:b/>
+          <w:bCs/>
+          <w:color w:val="auto"/>
+        </w:rPr>
+        <w:tab/>
+        <w:t xml:space="preserve"> </w:t>
+      </w:r>
+      <w:r>
+        <w:rPr>
+          <w:rFonts w:ascii="Garamond" w:hAnsi="Garamond"/>
+          <w:b/>
+          <w:bCs/>
+          <w:color w:val="auto"/>
+        </w:rPr>
+        <w:t xml:space="preserve"> </w:t>
+      </w:r>
+      <w:r>
+        <w:rPr>
+          <w:rFonts w:ascii="Garamond" w:hAnsi="Garamond"/>
+          <w:b/>
+          <w:bCs/>
+          <w:color w:val="auto"/>
+        </w:rPr>
+        <w:t xml:space="preserve">            </w:t>
+      </w:r>
+      <w:r>
+        <w:rPr>
+          <w:rFonts w:ascii="Garamond" w:hAnsi="Garamond"/>
+          <w:b/>
+          <w:bCs/>
+          <w:color w:val="auto"/>
+        </w:rPr>
+        <w:t xml:space="preserve"> </w:t>
+      </w:r>
+      <w:r>
+        <w:rPr>
+          <w:rFonts w:ascii="Garamond" w:hAnsi="Garamond"/>
+          <w:b/>
+          <w:bCs/>
+          <w:color w:val="auto"/>
+        </w:rPr>
+        <w:t>Nov 2020-Dec 2020</w:t>
       </w:r>
     </w:p>
     <w:p>
@@ -2454,180 +3052,9 @@
           <w:rFonts w:ascii="Garamond" w:hAnsi="Garamond"/>
           <w:bCs/>
         </w:rPr>
-        <w:t>Prepared and cooked food orders for customers by noting customizations and portion sizes.</w:t>
-      </w:r>
-    </w:p>
-    <w:p>
-      <w:pPr>
-        <w:pStyle w:val="Default"/>
-        <w:spacing w:line="252" w:lineRule="auto"/>
-        <w:rPr>
-          <w:rFonts w:ascii="Garamond" w:hAnsi="Garamond"/>
-          <w:bCs/>
-          <w:color w:val="auto"/>
-          <w:sz w:val="20"/>
-        </w:rPr>
-      </w:pPr>
-    </w:p>
-    <w:p>
-      <w:pPr>
-        <w:pStyle w:val="Default"/>
-        <w:spacing w:line="252" w:lineRule="auto"/>
-        <w:rPr>
-          <w:rFonts w:ascii="Garamond" w:hAnsi="Garamond"/>
-          <w:color w:val="auto"/>
-        </w:rPr>
-      </w:pPr>
-      <w:r>
-        <w:rPr>
-          <w:rFonts w:ascii="Garamond" w:hAnsi="Garamond"/>
-          <w:b/>
-          <w:bCs/>
-          <w:color w:val="auto"/>
-        </w:rPr>
-        <w:t>Music Producer</w:t>
-      </w:r>
-      <w:r>
-        <w:rPr>
-          <w:rFonts w:ascii="Garamond" w:hAnsi="Garamond"/>
-          <w:b/>
-          <w:bCs/>
-          <w:color w:val="auto"/>
-        </w:rPr>
-        <w:tab/>
-      </w:r>
-      <w:r>
-        <w:rPr>
-          <w:rFonts w:ascii="Garamond" w:hAnsi="Garamond"/>
-          <w:b/>
-          <w:bCs/>
-          <w:color w:val="auto"/>
-        </w:rPr>
-        <w:tab/>
-      </w:r>
-      <w:r>
-        <w:rPr>
-          <w:rFonts w:ascii="Garamond" w:hAnsi="Garamond"/>
-          <w:b/>
-          <w:bCs/>
-          <w:color w:val="auto"/>
-        </w:rPr>
-        <w:tab/>
-      </w:r>
-      <w:r>
-        <w:rPr>
-          <w:rFonts w:ascii="Garamond" w:hAnsi="Garamond"/>
-          <w:b/>
-          <w:bCs/>
-          <w:color w:val="auto"/>
-        </w:rPr>
-        <w:tab/>
-      </w:r>
-      <w:r>
-        <w:rPr>
-          <w:rFonts w:ascii="Garamond" w:hAnsi="Garamond"/>
-          <w:b/>
-          <w:bCs/>
-          <w:color w:val="auto"/>
-        </w:rPr>
-        <w:tab/>
-      </w:r>
-      <w:r>
-        <w:rPr>
-          <w:rFonts w:ascii="Garamond" w:hAnsi="Garamond"/>
-          <w:b/>
-          <w:bCs/>
-          <w:color w:val="auto"/>
-        </w:rPr>
-        <w:tab/>
-      </w:r>
-      <w:r>
-        <w:rPr>
-          <w:rFonts w:ascii="Garamond" w:hAnsi="Garamond"/>
-          <w:b/>
-          <w:bCs/>
-          <w:color w:val="auto"/>
-        </w:rPr>
-        <w:tab/>
-      </w:r>
-      <w:r>
-        <w:rPr>
-          <w:rFonts w:ascii="Garamond" w:hAnsi="Garamond"/>
-          <w:b/>
-          <w:bCs/>
-          <w:color w:val="auto"/>
-        </w:rPr>
-        <w:tab/>
-        <w:t xml:space="preserve">     </w:t>
-      </w:r>
-      <w:r>
-        <w:rPr>
-          <w:rFonts w:ascii="Garamond" w:hAnsi="Garamond"/>
-          <w:b/>
-          <w:bCs/>
-          <w:color w:val="auto"/>
-        </w:rPr>
-        <w:tab/>
-        <w:t xml:space="preserve"> </w:t>
-      </w:r>
-      <w:r>
-        <w:rPr>
-          <w:rFonts w:ascii="Garamond" w:hAnsi="Garamond"/>
-          <w:b/>
-          <w:bCs/>
-          <w:color w:val="auto"/>
-        </w:rPr>
-        <w:t xml:space="preserve"> </w:t>
-      </w:r>
-      <w:r>
-        <w:rPr>
-          <w:rFonts w:ascii="Garamond" w:hAnsi="Garamond"/>
-          <w:b/>
-          <w:bCs/>
-          <w:color w:val="auto"/>
-        </w:rPr>
-        <w:t xml:space="preserve">            </w:t>
-      </w:r>
-      <w:r>
-        <w:rPr>
-          <w:rFonts w:ascii="Garamond" w:hAnsi="Garamond"/>
-          <w:b/>
-          <w:bCs/>
-          <w:color w:val="auto"/>
-        </w:rPr>
-        <w:t xml:space="preserve"> </w:t>
-      </w:r>
-      <w:r>
-        <w:rPr>
-          <w:rFonts w:ascii="Garamond" w:hAnsi="Garamond"/>
-          <w:b/>
-          <w:bCs/>
-          <w:color w:val="auto"/>
-        </w:rPr>
-        <w:t>Nov 2020-Dec 2020</w:t>
-      </w:r>
-    </w:p>
-    <w:p>
-      <w:pPr>
-        <w:pStyle w:val="Default"/>
-        <w:numPr>
-          <w:ilvl w:val="0"/>
-          <w:numId w:val="13"/>
-        </w:numPr>
-        <w:spacing w:line="252" w:lineRule="auto"/>
-        <w:rPr>
-          <w:rFonts w:ascii="Garamond" w:hAnsi="Garamond"/>
-          <w:bCs/>
-        </w:rPr>
-      </w:pPr>
-      <w:r>
-        <w:rPr>
-          <w:rFonts w:ascii="Garamond" w:hAnsi="Garamond"/>
-          <w:bCs/>
-        </w:rPr>
         <w:t xml:space="preserve">Sine Waves Music - </w:t>
       </w:r>
-      <w:hyperlink r:id="rId9" w:history="1">
+      <w:hyperlink r:id="rId10" w:history="1">
         <w:r>
           <w:rPr>
             <w:rFonts w:ascii="Garamond" w:hAnsi="Garamond"/>
@@ -2815,7 +3242,7 @@
       </w:pPr>
     </w:p>
     <w:sectPr>
-      <w:footerReference w:type="default" r:id="rId10"/>
+      <w:footerReference w:type="default" r:id="rId11"/>
       <w:pgSz w:w="12240" w:h="15840"/>
       <w:pgMar w:top="630" w:right="720" w:bottom="414" w:left="720" w:header="720" w:footer="342" w:gutter="0"/>
       <w:cols w:space="720"/>
@@ -5949,7 +6376,7 @@
 </file>
 
 <file path=customXml/itemProps1.xml><?xml version="1.0" encoding="utf-8"?>
-<ds:datastoreItem xmlns:ds="http://schemas.openxmlformats.org/officeDocument/2006/customXml" ds:itemID="{AD970F18-BFD2-41D5-84D4-8CDC5ED08EC8}">
+<ds:datastoreItem xmlns:ds="http://schemas.openxmlformats.org/officeDocument/2006/customXml" ds:itemID="{B9ADAA48-951B-4DE4-88F5-A6F4DB1DBCB4}">
   <ds:schemaRefs>
     <ds:schemaRef ds:uri="http://schemas.openxmlformats.org/officeDocument/2006/bibliography"/>
   </ds:schemaRefs>

</xml_diff>